<commit_message>
doc: add documentation on code
</commit_message>
<xml_diff>
--- a/setup.docx
+++ b/setup.docx
@@ -20,17 +20,6 @@
           <w:numId w:val="1"/>
         </w:numPr>
       </w:pPr>
-      <w:r>
-        <w:t>Il singolo pezzo viene chiamato “</w:t>
-      </w:r>
-      <w:proofErr w:type="spellStart"/>
-      <w:r>
-        <w:t>tetraminoe</w:t>
-      </w:r>
-      <w:proofErr w:type="spellEnd"/>
-      <w:r>
-        <w:t xml:space="preserve">” </w:t>
-      </w:r>
     </w:p>
     <w:sectPr>
       <w:pgSz w:w="11906" w:h="16838"/>

</xml_diff>